<commit_message>
Commit of Content/Resources/Images/Patient Tracking Mobile/iSO 2.0/~$Images.docx,Content/Resources/Images/Patient Tracking Mobile/iSO 2.0/Images.docx
</commit_message>
<xml_diff>
--- a/Content/Resources/Images/Patient Tracking Mobile/iSO 2.0/Images.docx
+++ b/Content/Resources/Images/Patient Tracking Mobile/iSO 2.0/Images.docx
@@ -1872,6 +1872,7 @@
         <w:rPr>
           <w:b/>
           <w:bCs/>
+          <w:noProof/>
         </w:rPr>
         <w:drawing>
           <wp:anchor distT="0" distB="0" distL="114300" distR="114300" simplePos="0" relativeHeight="251671552" behindDoc="0" locked="0" layoutInCell="1" allowOverlap="1" wp14:anchorId="003F444C" wp14:editId="7DCF273C">
@@ -1940,6 +1941,7 @@
         <w:rPr>
           <w:b/>
           <w:bCs/>
+          <w:noProof/>
         </w:rPr>
         <w:drawing>
           <wp:anchor distT="0" distB="0" distL="114300" distR="114300" simplePos="0" relativeHeight="251667456" behindDoc="0" locked="0" layoutInCell="1" allowOverlap="1" wp14:anchorId="1BC95088" wp14:editId="0F211B24">
@@ -3994,10 +3996,11 @@
         <w:rPr>
           <w:b/>
           <w:bCs/>
+          <w:noProof/>
         </w:rPr>
         <w:lastRenderedPageBreak/>
         <w:drawing>
-          <wp:anchor distT="0" distB="0" distL="114300" distR="114300" simplePos="0" relativeHeight="251713536" behindDoc="0" locked="0" layoutInCell="1" allowOverlap="1" wp14:anchorId="32589B2F" wp14:editId="1821CA5B">
+          <wp:anchor distT="0" distB="0" distL="114300" distR="114300" simplePos="0" relativeHeight="251713536" behindDoc="0" locked="0" layoutInCell="1" allowOverlap="1" wp14:anchorId="32589B2F" wp14:editId="3E1DC01C">
             <wp:simplePos x="0" y="0"/>
             <wp:positionH relativeFrom="column">
               <wp:posOffset>2419622</wp:posOffset>
@@ -4130,6 +4133,7 @@
         <w:rPr>
           <w:b/>
           <w:bCs/>
+          <w:noProof/>
         </w:rPr>
         <w:drawing>
           <wp:anchor distT="0" distB="0" distL="114300" distR="114300" simplePos="0" relativeHeight="251709440" behindDoc="0" locked="0" layoutInCell="1" allowOverlap="1" wp14:anchorId="1204FBBF" wp14:editId="792E39C6">
@@ -4198,6 +4202,7 @@
         <w:rPr>
           <w:b/>
           <w:bCs/>
+          <w:noProof/>
         </w:rPr>
         <w:drawing>
           <wp:anchor distT="0" distB="0" distL="114300" distR="114300" simplePos="0" relativeHeight="251705344" behindDoc="0" locked="0" layoutInCell="1" allowOverlap="1" wp14:anchorId="10075FA7" wp14:editId="7D6B476E">
@@ -4266,6 +4271,7 @@
         <w:rPr>
           <w:b/>
           <w:bCs/>
+          <w:noProof/>
         </w:rPr>
         <w:drawing>
           <wp:anchor distT="0" distB="0" distL="114300" distR="114300" simplePos="0" relativeHeight="251706368" behindDoc="0" locked="0" layoutInCell="1" allowOverlap="1" wp14:anchorId="7A88D803" wp14:editId="17A03363">
@@ -4334,6 +4340,7 @@
         <w:rPr>
           <w:b/>
           <w:bCs/>
+          <w:noProof/>
         </w:rPr>
         <w:drawing>
           <wp:anchor distT="0" distB="0" distL="114300" distR="114300" simplePos="0" relativeHeight="251708416" behindDoc="0" locked="0" layoutInCell="1" allowOverlap="1" wp14:anchorId="3724ECB7" wp14:editId="77E00A25">
@@ -4402,6 +4409,7 @@
         <w:rPr>
           <w:b/>
           <w:bCs/>
+          <w:noProof/>
         </w:rPr>
         <w:drawing>
           <wp:anchor distT="0" distB="0" distL="114300" distR="114300" simplePos="0" relativeHeight="251707392" behindDoc="0" locked="0" layoutInCell="1" allowOverlap="1" wp14:anchorId="54917B93" wp14:editId="68F21B95">
@@ -4521,11 +4529,729 @@
       </w:r>
     </w:p>
     <w:p>
-      <w:r>
-        <w:rPr>
+      <w:pPr>
+        <w:rPr>
+          <w:b/>
+          <w:bCs/>
+        </w:rPr>
+      </w:pPr>
+    </w:p>
+    <w:p>
+      <w:pPr>
+        <w:rPr>
+          <w:b/>
+          <w:bCs/>
+        </w:rPr>
+      </w:pPr>
+      <w:r>
+        <w:rPr>
+          <w:b/>
+          <w:bCs/>
           <w:noProof/>
         </w:rPr>
         <w:lastRenderedPageBreak/>
+        <w:drawing>
+          <wp:anchor distT="0" distB="0" distL="114300" distR="114300" simplePos="0" relativeHeight="251808768" behindDoc="0" locked="0" layoutInCell="1" allowOverlap="1" wp14:anchorId="0CF6893C" wp14:editId="3F65905E">
+            <wp:simplePos x="0" y="0"/>
+            <wp:positionH relativeFrom="column">
+              <wp:posOffset>914854</wp:posOffset>
+            </wp:positionH>
+            <wp:positionV relativeFrom="paragraph">
+              <wp:posOffset>303810</wp:posOffset>
+            </wp:positionV>
+            <wp:extent cx="521366" cy="454378"/>
+            <wp:effectExtent l="0" t="0" r="0" b="3175"/>
+            <wp:wrapNone/>
+            <wp:docPr id="138" name="Picture 138" descr="A picture containing text, clipart&#10;&#10;Description automatically generated"/>
+            <wp:cNvGraphicFramePr>
+              <a:graphicFrameLocks xmlns:a="http://schemas.openxmlformats.org/drawingml/2006/main" noChangeAspect="1"/>
+            </wp:cNvGraphicFramePr>
+            <a:graphic xmlns:a="http://schemas.openxmlformats.org/drawingml/2006/main">
+              <a:graphicData uri="http://schemas.openxmlformats.org/drawingml/2006/picture">
+                <pic:pic xmlns:pic="http://schemas.openxmlformats.org/drawingml/2006/picture">
+                  <pic:nvPicPr>
+                    <pic:cNvPr id="29" name="Picture 29" descr="A picture containing text, clipart&#10;&#10;Description automatically generated"/>
+                    <pic:cNvPicPr>
+                      <a:picLocks noChangeAspect="1" noChangeArrowheads="1"/>
+                    </pic:cNvPicPr>
+                  </pic:nvPicPr>
+                  <pic:blipFill>
+                    <a:blip r:embed="rId6">
+                      <a:extLst>
+                        <a:ext uri="{28A0092B-C50C-407E-A947-70E740481C1C}">
+                          <a14:useLocalDpi xmlns:a14="http://schemas.microsoft.com/office/drawing/2010/main" val="0"/>
+                        </a:ext>
+                      </a:extLst>
+                    </a:blip>
+                    <a:srcRect/>
+                    <a:stretch>
+                      <a:fillRect/>
+                    </a:stretch>
+                  </pic:blipFill>
+                  <pic:spPr bwMode="auto">
+                    <a:xfrm>
+                      <a:off x="0" y="0"/>
+                      <a:ext cx="521366" cy="454378"/>
+                    </a:xfrm>
+                    <a:prstGeom prst="rect">
+                      <a:avLst/>
+                    </a:prstGeom>
+                    <a:noFill/>
+                    <a:ln>
+                      <a:noFill/>
+                    </a:ln>
+                  </pic:spPr>
+                </pic:pic>
+              </a:graphicData>
+            </a:graphic>
+            <wp14:sizeRelH relativeFrom="margin">
+              <wp14:pctWidth>0</wp14:pctWidth>
+            </wp14:sizeRelH>
+            <wp14:sizeRelV relativeFrom="margin">
+              <wp14:pctHeight>0</wp14:pctHeight>
+            </wp14:sizeRelV>
+          </wp:anchor>
+        </w:drawing>
+      </w:r>
+      <w:r>
+        <w:rPr>
+          <w:noProof/>
+        </w:rPr>
+        <w:drawing>
+          <wp:anchor distT="0" distB="0" distL="114300" distR="114300" simplePos="0" relativeHeight="251807744" behindDoc="0" locked="0" layoutInCell="1" allowOverlap="1" wp14:anchorId="78EA5A0F" wp14:editId="36343D04">
+            <wp:simplePos x="0" y="0"/>
+            <wp:positionH relativeFrom="margin">
+              <wp:posOffset>403514</wp:posOffset>
+            </wp:positionH>
+            <wp:positionV relativeFrom="paragraph">
+              <wp:posOffset>263508</wp:posOffset>
+            </wp:positionV>
+            <wp:extent cx="769126" cy="531825"/>
+            <wp:effectExtent l="57150" t="0" r="0" b="0"/>
+            <wp:wrapNone/>
+            <wp:docPr id="133" name="Picture 133" descr="Shape, arrow&#10;&#10;Description automatically generated"/>
+            <wp:cNvGraphicFramePr>
+              <a:graphicFrameLocks xmlns:a="http://schemas.openxmlformats.org/drawingml/2006/main" noChangeAspect="1"/>
+            </wp:cNvGraphicFramePr>
+            <a:graphic xmlns:a="http://schemas.openxmlformats.org/drawingml/2006/main">
+              <a:graphicData uri="http://schemas.openxmlformats.org/drawingml/2006/picture">
+                <pic:pic xmlns:pic="http://schemas.openxmlformats.org/drawingml/2006/picture">
+                  <pic:nvPicPr>
+                    <pic:cNvPr id="1" name="Picture 1" descr="Shape, arrow&#10;&#10;Description automatically generated"/>
+                    <pic:cNvPicPr>
+                      <a:picLocks noChangeAspect="1" noChangeArrowheads="1"/>
+                    </pic:cNvPicPr>
+                  </pic:nvPicPr>
+                  <pic:blipFill>
+                    <a:blip r:embed="rId30" cstate="print">
+                      <a:extLst>
+                        <a:ext uri="{28A0092B-C50C-407E-A947-70E740481C1C}">
+                          <a14:useLocalDpi xmlns:a14="http://schemas.microsoft.com/office/drawing/2010/main" val="0"/>
+                        </a:ext>
+                      </a:extLst>
+                    </a:blip>
+                    <a:srcRect/>
+                    <a:stretch>
+                      <a:fillRect/>
+                    </a:stretch>
+                  </pic:blipFill>
+                  <pic:spPr bwMode="auto">
+                    <a:xfrm rot="8935375">
+                      <a:off x="0" y="0"/>
+                      <a:ext cx="769126" cy="531825"/>
+                    </a:xfrm>
+                    <a:prstGeom prst="rect">
+                      <a:avLst/>
+                    </a:prstGeom>
+                    <a:noFill/>
+                    <a:ln>
+                      <a:noFill/>
+                    </a:ln>
+                  </pic:spPr>
+                </pic:pic>
+              </a:graphicData>
+            </a:graphic>
+            <wp14:sizeRelH relativeFrom="margin">
+              <wp14:pctWidth>0</wp14:pctWidth>
+            </wp14:sizeRelH>
+            <wp14:sizeRelV relativeFrom="margin">
+              <wp14:pctHeight>0</wp14:pctHeight>
+            </wp14:sizeRelV>
+          </wp:anchor>
+        </w:drawing>
+      </w:r>
+      <w:r>
+        <w:rPr>
+          <w:b/>
+          <w:bCs/>
+          <w:noProof/>
+        </w:rPr>
+        <w:drawing>
+          <wp:anchor distT="0" distB="0" distL="114300" distR="114300" simplePos="0" relativeHeight="251806720" behindDoc="0" locked="0" layoutInCell="1" allowOverlap="1" wp14:anchorId="4A6BA8CC" wp14:editId="3D69D4AD">
+            <wp:simplePos x="0" y="0"/>
+            <wp:positionH relativeFrom="column">
+              <wp:posOffset>552920</wp:posOffset>
+            </wp:positionH>
+            <wp:positionV relativeFrom="paragraph">
+              <wp:posOffset>4050137</wp:posOffset>
+            </wp:positionV>
+            <wp:extent cx="576580" cy="502285"/>
+            <wp:effectExtent l="0" t="0" r="0" b="0"/>
+            <wp:wrapNone/>
+            <wp:docPr id="134" name="Picture 134" descr="A picture containing text, clipart&#10;&#10;Description automatically generated"/>
+            <wp:cNvGraphicFramePr>
+              <a:graphicFrameLocks xmlns:a="http://schemas.openxmlformats.org/drawingml/2006/main" noChangeAspect="1"/>
+            </wp:cNvGraphicFramePr>
+            <a:graphic xmlns:a="http://schemas.openxmlformats.org/drawingml/2006/main">
+              <a:graphicData uri="http://schemas.openxmlformats.org/drawingml/2006/picture">
+                <pic:pic xmlns:pic="http://schemas.openxmlformats.org/drawingml/2006/picture">
+                  <pic:nvPicPr>
+                    <pic:cNvPr id="30" name="Picture 30" descr="A picture containing text, clipart&#10;&#10;Description automatically generated"/>
+                    <pic:cNvPicPr>
+                      <a:picLocks noChangeAspect="1" noChangeArrowheads="1"/>
+                    </pic:cNvPicPr>
+                  </pic:nvPicPr>
+                  <pic:blipFill>
+                    <a:blip r:embed="rId7">
+                      <a:extLst>
+                        <a:ext uri="{28A0092B-C50C-407E-A947-70E740481C1C}">
+                          <a14:useLocalDpi xmlns:a14="http://schemas.microsoft.com/office/drawing/2010/main" val="0"/>
+                        </a:ext>
+                      </a:extLst>
+                    </a:blip>
+                    <a:srcRect/>
+                    <a:stretch>
+                      <a:fillRect/>
+                    </a:stretch>
+                  </pic:blipFill>
+                  <pic:spPr bwMode="auto">
+                    <a:xfrm>
+                      <a:off x="0" y="0"/>
+                      <a:ext cx="576580" cy="502285"/>
+                    </a:xfrm>
+                    <a:prstGeom prst="rect">
+                      <a:avLst/>
+                    </a:prstGeom>
+                    <a:noFill/>
+                    <a:ln>
+                      <a:noFill/>
+                    </a:ln>
+                  </pic:spPr>
+                </pic:pic>
+              </a:graphicData>
+            </a:graphic>
+            <wp14:sizeRelH relativeFrom="margin">
+              <wp14:pctWidth>0</wp14:pctWidth>
+            </wp14:sizeRelH>
+            <wp14:sizeRelV relativeFrom="margin">
+              <wp14:pctHeight>0</wp14:pctHeight>
+            </wp14:sizeRelV>
+          </wp:anchor>
+        </w:drawing>
+      </w:r>
+      <w:r>
+        <w:rPr>
+          <w:noProof/>
+        </w:rPr>
+        <w:drawing>
+          <wp:inline distT="0" distB="0" distL="0" distR="0" wp14:anchorId="1176B2CC" wp14:editId="11B5E4A6">
+            <wp:extent cx="4008755" cy="8229600"/>
+            <wp:effectExtent l="0" t="0" r="0" b="0"/>
+            <wp:docPr id="139" name="Picture 139" descr="Graphical user interface, application&#10;&#10;Description automatically generated"/>
+            <wp:cNvGraphicFramePr>
+              <a:graphicFrameLocks xmlns:a="http://schemas.openxmlformats.org/drawingml/2006/main" noChangeAspect="1"/>
+            </wp:cNvGraphicFramePr>
+            <a:graphic xmlns:a="http://schemas.openxmlformats.org/drawingml/2006/main">
+              <a:graphicData uri="http://schemas.openxmlformats.org/drawingml/2006/picture">
+                <pic:pic xmlns:pic="http://schemas.openxmlformats.org/drawingml/2006/picture">
+                  <pic:nvPicPr>
+                    <pic:cNvPr id="59" name="Picture 59" descr="Graphical user interface, application&#10;&#10;Description automatically generated"/>
+                    <pic:cNvPicPr>
+                      <a:picLocks noChangeAspect="1" noChangeArrowheads="1"/>
+                    </pic:cNvPicPr>
+                  </pic:nvPicPr>
+                  <pic:blipFill>
+                    <a:blip r:embed="rId31" cstate="print">
+                      <a:extLst>
+                        <a:ext uri="{28A0092B-C50C-407E-A947-70E740481C1C}">
+                          <a14:useLocalDpi xmlns:a14="http://schemas.microsoft.com/office/drawing/2010/main" val="0"/>
+                        </a:ext>
+                      </a:extLst>
+                    </a:blip>
+                    <a:srcRect/>
+                    <a:stretch>
+                      <a:fillRect/>
+                    </a:stretch>
+                  </pic:blipFill>
+                  <pic:spPr bwMode="auto">
+                    <a:xfrm>
+                      <a:off x="0" y="0"/>
+                      <a:ext cx="4008755" cy="8229600"/>
+                    </a:xfrm>
+                    <a:prstGeom prst="rect">
+                      <a:avLst/>
+                    </a:prstGeom>
+                    <a:noFill/>
+                    <a:ln>
+                      <a:noFill/>
+                    </a:ln>
+                  </pic:spPr>
+                </pic:pic>
+              </a:graphicData>
+            </a:graphic>
+          </wp:inline>
+        </w:drawing>
+      </w:r>
+    </w:p>
+    <w:p>
+      <w:pPr>
+        <w:rPr>
+          <w:b/>
+          <w:bCs/>
+        </w:rPr>
+      </w:pPr>
+    </w:p>
+    <w:p>
+      <w:pPr>
+        <w:rPr>
+          <w:b/>
+          <w:bCs/>
+        </w:rPr>
+      </w:pPr>
+      <w:r>
+        <w:rPr>
+          <w:noProof/>
+        </w:rPr>
+        <w:lastRenderedPageBreak/>
+        <w:drawing>
+          <wp:anchor distT="0" distB="0" distL="114300" distR="114300" simplePos="0" relativeHeight="251781120" behindDoc="0" locked="0" layoutInCell="1" allowOverlap="1" wp14:anchorId="3449D0D5" wp14:editId="37850F53">
+            <wp:simplePos x="0" y="0"/>
+            <wp:positionH relativeFrom="column">
+              <wp:posOffset>676801</wp:posOffset>
+            </wp:positionH>
+            <wp:positionV relativeFrom="paragraph">
+              <wp:posOffset>534670</wp:posOffset>
+            </wp:positionV>
+            <wp:extent cx="614855" cy="535867"/>
+            <wp:effectExtent l="0" t="0" r="0" b="0"/>
+            <wp:wrapNone/>
+            <wp:docPr id="63" name="Picture 63" descr="A picture containing text, clipart&#10;&#10;Description automatically generated"/>
+            <wp:cNvGraphicFramePr>
+              <a:graphicFrameLocks xmlns:a="http://schemas.openxmlformats.org/drawingml/2006/main" noChangeAspect="1"/>
+            </wp:cNvGraphicFramePr>
+            <a:graphic xmlns:a="http://schemas.openxmlformats.org/drawingml/2006/main">
+              <a:graphicData uri="http://schemas.openxmlformats.org/drawingml/2006/picture">
+                <pic:pic xmlns:pic="http://schemas.openxmlformats.org/drawingml/2006/picture">
+                  <pic:nvPicPr>
+                    <pic:cNvPr id="29" name="Picture 29" descr="A picture containing text, clipart&#10;&#10;Description automatically generated"/>
+                    <pic:cNvPicPr>
+                      <a:picLocks noChangeAspect="1" noChangeArrowheads="1"/>
+                    </pic:cNvPicPr>
+                  </pic:nvPicPr>
+                  <pic:blipFill>
+                    <a:blip r:embed="rId6">
+                      <a:extLst>
+                        <a:ext uri="{28A0092B-C50C-407E-A947-70E740481C1C}">
+                          <a14:useLocalDpi xmlns:a14="http://schemas.microsoft.com/office/drawing/2010/main" val="0"/>
+                        </a:ext>
+                      </a:extLst>
+                    </a:blip>
+                    <a:srcRect/>
+                    <a:stretch>
+                      <a:fillRect/>
+                    </a:stretch>
+                  </pic:blipFill>
+                  <pic:spPr bwMode="auto">
+                    <a:xfrm>
+                      <a:off x="0" y="0"/>
+                      <a:ext cx="614855" cy="535867"/>
+                    </a:xfrm>
+                    <a:prstGeom prst="rect">
+                      <a:avLst/>
+                    </a:prstGeom>
+                    <a:noFill/>
+                    <a:ln>
+                      <a:noFill/>
+                    </a:ln>
+                  </pic:spPr>
+                </pic:pic>
+              </a:graphicData>
+            </a:graphic>
+            <wp14:sizeRelH relativeFrom="margin">
+              <wp14:pctWidth>0</wp14:pctWidth>
+            </wp14:sizeRelH>
+            <wp14:sizeRelV relativeFrom="margin">
+              <wp14:pctHeight>0</wp14:pctHeight>
+            </wp14:sizeRelV>
+          </wp:anchor>
+        </w:drawing>
+      </w:r>
+      <w:r>
+        <w:rPr>
+          <w:b/>
+          <w:bCs/>
+          <w:noProof/>
+        </w:rPr>
+        <w:drawing>
+          <wp:anchor distT="0" distB="0" distL="114300" distR="114300" simplePos="0" relativeHeight="251783168" behindDoc="0" locked="0" layoutInCell="1" allowOverlap="1" wp14:anchorId="2E15059F" wp14:editId="38880E77">
+            <wp:simplePos x="0" y="0"/>
+            <wp:positionH relativeFrom="column">
+              <wp:posOffset>567055</wp:posOffset>
+            </wp:positionH>
+            <wp:positionV relativeFrom="paragraph">
+              <wp:posOffset>3776236</wp:posOffset>
+            </wp:positionV>
+            <wp:extent cx="576580" cy="502285"/>
+            <wp:effectExtent l="0" t="0" r="0" b="0"/>
+            <wp:wrapNone/>
+            <wp:docPr id="93" name="Picture 93" descr="A picture containing text, clipart&#10;&#10;Description automatically generated"/>
+            <wp:cNvGraphicFramePr>
+              <a:graphicFrameLocks xmlns:a="http://schemas.openxmlformats.org/drawingml/2006/main" noChangeAspect="1"/>
+            </wp:cNvGraphicFramePr>
+            <a:graphic xmlns:a="http://schemas.openxmlformats.org/drawingml/2006/main">
+              <a:graphicData uri="http://schemas.openxmlformats.org/drawingml/2006/picture">
+                <pic:pic xmlns:pic="http://schemas.openxmlformats.org/drawingml/2006/picture">
+                  <pic:nvPicPr>
+                    <pic:cNvPr id="30" name="Picture 30" descr="A picture containing text, clipart&#10;&#10;Description automatically generated"/>
+                    <pic:cNvPicPr>
+                      <a:picLocks noChangeAspect="1" noChangeArrowheads="1"/>
+                    </pic:cNvPicPr>
+                  </pic:nvPicPr>
+                  <pic:blipFill>
+                    <a:blip r:embed="rId7">
+                      <a:extLst>
+                        <a:ext uri="{28A0092B-C50C-407E-A947-70E740481C1C}">
+                          <a14:useLocalDpi xmlns:a14="http://schemas.microsoft.com/office/drawing/2010/main" val="0"/>
+                        </a:ext>
+                      </a:extLst>
+                    </a:blip>
+                    <a:srcRect/>
+                    <a:stretch>
+                      <a:fillRect/>
+                    </a:stretch>
+                  </pic:blipFill>
+                  <pic:spPr bwMode="auto">
+                    <a:xfrm>
+                      <a:off x="0" y="0"/>
+                      <a:ext cx="576580" cy="502285"/>
+                    </a:xfrm>
+                    <a:prstGeom prst="rect">
+                      <a:avLst/>
+                    </a:prstGeom>
+                    <a:noFill/>
+                    <a:ln>
+                      <a:noFill/>
+                    </a:ln>
+                  </pic:spPr>
+                </pic:pic>
+              </a:graphicData>
+            </a:graphic>
+            <wp14:sizeRelH relativeFrom="margin">
+              <wp14:pctWidth>0</wp14:pctWidth>
+            </wp14:sizeRelH>
+            <wp14:sizeRelV relativeFrom="margin">
+              <wp14:pctHeight>0</wp14:pctHeight>
+            </wp14:sizeRelV>
+          </wp:anchor>
+        </w:drawing>
+      </w:r>
+      <w:r>
+        <w:rPr>
+          <w:noProof/>
+        </w:rPr>
+        <w:drawing>
+          <wp:anchor distT="0" distB="0" distL="114300" distR="114300" simplePos="0" relativeHeight="251780096" behindDoc="0" locked="0" layoutInCell="1" allowOverlap="1" wp14:anchorId="51F4695E" wp14:editId="2B79BA19">
+            <wp:simplePos x="0" y="0"/>
+            <wp:positionH relativeFrom="margin">
+              <wp:posOffset>363505</wp:posOffset>
+            </wp:positionH>
+            <wp:positionV relativeFrom="paragraph">
+              <wp:posOffset>409465</wp:posOffset>
+            </wp:positionV>
+            <wp:extent cx="769126" cy="546536"/>
+            <wp:effectExtent l="19050" t="19050" r="31115" b="25400"/>
+            <wp:wrapNone/>
+            <wp:docPr id="47" name="Picture 47" descr="Shape, arrow&#10;&#10;Description automatically generated"/>
+            <wp:cNvGraphicFramePr>
+              <a:graphicFrameLocks xmlns:a="http://schemas.openxmlformats.org/drawingml/2006/main" noChangeAspect="1"/>
+            </wp:cNvGraphicFramePr>
+            <a:graphic xmlns:a="http://schemas.openxmlformats.org/drawingml/2006/main">
+              <a:graphicData uri="http://schemas.openxmlformats.org/drawingml/2006/picture">
+                <pic:pic xmlns:pic="http://schemas.openxmlformats.org/drawingml/2006/picture">
+                  <pic:nvPicPr>
+                    <pic:cNvPr id="1" name="Picture 1" descr="Shape, arrow&#10;&#10;Description automatically generated"/>
+                    <pic:cNvPicPr>
+                      <a:picLocks noChangeAspect="1" noChangeArrowheads="1"/>
+                    </pic:cNvPicPr>
+                  </pic:nvPicPr>
+                  <pic:blipFill>
+                    <a:blip r:embed="rId30" cstate="print">
+                      <a:extLst>
+                        <a:ext uri="{28A0092B-C50C-407E-A947-70E740481C1C}">
+                          <a14:useLocalDpi xmlns:a14="http://schemas.microsoft.com/office/drawing/2010/main" val="0"/>
+                        </a:ext>
+                      </a:extLst>
+                    </a:blip>
+                    <a:srcRect/>
+                    <a:stretch>
+                      <a:fillRect/>
+                    </a:stretch>
+                  </pic:blipFill>
+                  <pic:spPr bwMode="auto">
+                    <a:xfrm rot="10970175">
+                      <a:off x="0" y="0"/>
+                      <a:ext cx="769126" cy="546536"/>
+                    </a:xfrm>
+                    <a:prstGeom prst="rect">
+                      <a:avLst/>
+                    </a:prstGeom>
+                    <a:noFill/>
+                    <a:ln>
+                      <a:noFill/>
+                    </a:ln>
+                  </pic:spPr>
+                </pic:pic>
+              </a:graphicData>
+            </a:graphic>
+            <wp14:sizeRelH relativeFrom="margin">
+              <wp14:pctWidth>0</wp14:pctWidth>
+            </wp14:sizeRelH>
+            <wp14:sizeRelV relativeFrom="margin">
+              <wp14:pctHeight>0</wp14:pctHeight>
+            </wp14:sizeRelV>
+          </wp:anchor>
+        </w:drawing>
+      </w:r>
+      <w:r>
+        <w:rPr>
+          <w:noProof/>
+        </w:rPr>
+        <w:drawing>
+          <wp:inline distT="0" distB="0" distL="0" distR="0" wp14:anchorId="71604CEB" wp14:editId="1673D9B8">
+            <wp:extent cx="3762375" cy="8181975"/>
+            <wp:effectExtent l="0" t="0" r="9525" b="9525"/>
+            <wp:docPr id="85" name="Picture 85" descr="Graphical user interface, application&#10;&#10;Description automatically generated"/>
+            <wp:cNvGraphicFramePr>
+              <a:graphicFrameLocks xmlns:a="http://schemas.openxmlformats.org/drawingml/2006/main" noChangeAspect="1"/>
+            </wp:cNvGraphicFramePr>
+            <a:graphic xmlns:a="http://schemas.openxmlformats.org/drawingml/2006/main">
+              <a:graphicData uri="http://schemas.openxmlformats.org/drawingml/2006/picture">
+                <pic:pic xmlns:pic="http://schemas.openxmlformats.org/drawingml/2006/picture">
+                  <pic:nvPicPr>
+                    <pic:cNvPr id="85" name="Picture 85" descr="Graphical user interface, application&#10;&#10;Description automatically generated"/>
+                    <pic:cNvPicPr/>
+                  </pic:nvPicPr>
+                  <pic:blipFill>
+                    <a:blip r:embed="rId32"/>
+                    <a:stretch>
+                      <a:fillRect/>
+                    </a:stretch>
+                  </pic:blipFill>
+                  <pic:spPr>
+                    <a:xfrm>
+                      <a:off x="0" y="0"/>
+                      <a:ext cx="3762375" cy="8181975"/>
+                    </a:xfrm>
+                    <a:prstGeom prst="rect">
+                      <a:avLst/>
+                    </a:prstGeom>
+                  </pic:spPr>
+                </pic:pic>
+              </a:graphicData>
+            </a:graphic>
+          </wp:inline>
+        </w:drawing>
+      </w:r>
+    </w:p>
+    <w:p>
+      <w:pPr>
+        <w:rPr>
+          <w:b/>
+          <w:bCs/>
+        </w:rPr>
+      </w:pPr>
+    </w:p>
+    <w:p>
+      <w:pPr>
+        <w:rPr>
+          <w:b/>
+          <w:bCs/>
+        </w:rPr>
+      </w:pPr>
+    </w:p>
+    <w:p>
+      <w:pPr>
+        <w:rPr>
+          <w:b/>
+          <w:bCs/>
+        </w:rPr>
+      </w:pPr>
+    </w:p>
+    <w:p>
+      <w:pPr>
+        <w:rPr>
+          <w:b/>
+          <w:bCs/>
+        </w:rPr>
+      </w:pPr>
+    </w:p>
+    <w:p>
+      <w:pPr>
+        <w:rPr>
+          <w:b/>
+          <w:bCs/>
+        </w:rPr>
+      </w:pPr>
+    </w:p>
+    <w:p>
+      <w:pPr>
+        <w:rPr>
+          <w:b/>
+          <w:bCs/>
+        </w:rPr>
+      </w:pPr>
+    </w:p>
+    <w:p>
+      <w:pPr>
+        <w:rPr>
+          <w:b/>
+          <w:bCs/>
+        </w:rPr>
+      </w:pPr>
+    </w:p>
+    <w:p>
+      <w:pPr>
+        <w:rPr>
+          <w:b/>
+          <w:bCs/>
+        </w:rPr>
+      </w:pPr>
+    </w:p>
+    <w:p>
+      <w:pPr>
+        <w:rPr>
+          <w:b/>
+          <w:bCs/>
+        </w:rPr>
+      </w:pPr>
+    </w:p>
+    <w:p>
+      <w:pPr>
+        <w:rPr>
+          <w:b/>
+          <w:bCs/>
+        </w:rPr>
+      </w:pPr>
+    </w:p>
+    <w:p>
+      <w:pPr>
+        <w:rPr>
+          <w:b/>
+          <w:bCs/>
+        </w:rPr>
+      </w:pPr>
+    </w:p>
+    <w:p>
+      <w:pPr>
+        <w:rPr>
+          <w:b/>
+          <w:bCs/>
+        </w:rPr>
+      </w:pPr>
+    </w:p>
+    <w:p>
+      <w:pPr>
+        <w:rPr>
+          <w:b/>
+          <w:bCs/>
+        </w:rPr>
+      </w:pPr>
+    </w:p>
+    <w:p>
+      <w:pPr>
+        <w:rPr>
+          <w:b/>
+          <w:bCs/>
+        </w:rPr>
+      </w:pPr>
+    </w:p>
+    <w:p>
+      <w:pPr>
+        <w:rPr>
+          <w:b/>
+          <w:bCs/>
+        </w:rPr>
+      </w:pPr>
+    </w:p>
+    <w:p>
+      <w:pPr>
+        <w:rPr>
+          <w:b/>
+          <w:bCs/>
+        </w:rPr>
+      </w:pPr>
+    </w:p>
+    <w:p>
+      <w:pPr>
+        <w:rPr>
+          <w:b/>
+          <w:bCs/>
+        </w:rPr>
+      </w:pPr>
+    </w:p>
+    <w:p>
+      <w:pPr>
+        <w:rPr>
+          <w:b/>
+          <w:bCs/>
+        </w:rPr>
+      </w:pPr>
+    </w:p>
+    <w:p>
+      <w:pPr>
+        <w:rPr>
+          <w:b/>
+          <w:bCs/>
+        </w:rPr>
+      </w:pPr>
+    </w:p>
+    <w:p>
+      <w:pPr>
+        <w:rPr>
+          <w:b/>
+          <w:bCs/>
+        </w:rPr>
+      </w:pPr>
+    </w:p>
+    <w:p>
+      <w:pPr>
+        <w:rPr>
+          <w:b/>
+          <w:bCs/>
+        </w:rPr>
+      </w:pPr>
+    </w:p>
+    <w:p>
+      <w:pPr>
+        <w:rPr>
+          <w:b/>
+          <w:bCs/>
+        </w:rPr>
+      </w:pPr>
+    </w:p>
+    <w:p>
+      <w:pPr>
+        <w:rPr>
+          <w:b/>
+          <w:bCs/>
+        </w:rPr>
+      </w:pPr>
+    </w:p>
+    <w:p>
+      <w:r>
+        <w:rPr>
+          <w:noProof/>
+        </w:rPr>
         <w:drawing>
           <wp:inline distT="0" distB="0" distL="0" distR="0" wp14:anchorId="093C7E53" wp14:editId="7E844483">
             <wp:extent cx="762000" cy="664210"/>
@@ -4686,10 +5412,10 @@
           <w:noProof/>
         </w:rPr>
         <w:drawing>
-          <wp:inline distT="0" distB="0" distL="0" distR="0" wp14:anchorId="67ED983C" wp14:editId="2F3AF4EB">
+          <wp:inline distT="0" distB="0" distL="0" distR="0" wp14:anchorId="4DC90E9B" wp14:editId="35423FA7">
             <wp:extent cx="762000" cy="664210"/>
             <wp:effectExtent l="0" t="0" r="0" b="2540"/>
-            <wp:docPr id="63" name="Picture 63" descr="A picture containing text, clipart&#10;&#10;Description automatically generated"/>
+            <wp:docPr id="43" name="Picture 43" descr="A picture containing text, clipart&#10;&#10;Description automatically generated"/>
             <wp:cNvGraphicFramePr>
               <a:graphicFrameLocks xmlns:a="http://schemas.openxmlformats.org/drawingml/2006/main" noChangeAspect="1"/>
             </wp:cNvGraphicFramePr>
@@ -5170,6 +5896,7 @@
         <w:rPr>
           <w:b/>
           <w:bCs/>
+          <w:noProof/>
         </w:rPr>
         <w:lastRenderedPageBreak/>
         <w:drawing>
@@ -5306,6 +6033,7 @@
         <w:rPr>
           <w:b/>
           <w:bCs/>
+          <w:noProof/>
         </w:rPr>
         <w:drawing>
           <wp:anchor distT="0" distB="0" distL="114300" distR="114300" simplePos="0" relativeHeight="251717632" behindDoc="0" locked="0" layoutInCell="1" allowOverlap="1" wp14:anchorId="31E2DDD5" wp14:editId="1B81A10B">
@@ -5374,6 +6102,7 @@
         <w:rPr>
           <w:b/>
           <w:bCs/>
+          <w:noProof/>
         </w:rPr>
         <w:drawing>
           <wp:anchor distT="0" distB="0" distL="114300" distR="114300" simplePos="0" relativeHeight="251718656" behindDoc="0" locked="0" layoutInCell="1" allowOverlap="1" wp14:anchorId="26532065" wp14:editId="570BEE26">
@@ -5442,6 +6171,7 @@
         <w:rPr>
           <w:b/>
           <w:bCs/>
+          <w:noProof/>
         </w:rPr>
         <w:drawing>
           <wp:anchor distT="0" distB="0" distL="114300" distR="114300" simplePos="0" relativeHeight="251715584" behindDoc="0" locked="0" layoutInCell="1" allowOverlap="1" wp14:anchorId="0A9B99BD" wp14:editId="7FBC08C2">
@@ -5510,6 +6240,7 @@
         <w:rPr>
           <w:b/>
           <w:bCs/>
+          <w:noProof/>
         </w:rPr>
         <w:drawing>
           <wp:anchor distT="0" distB="0" distL="114300" distR="114300" simplePos="0" relativeHeight="251716608" behindDoc="0" locked="0" layoutInCell="1" allowOverlap="1" wp14:anchorId="6CE60966" wp14:editId="6BA8FC53">
@@ -5594,7 +6325,7 @@
                     <pic:cNvPicPr/>
                   </pic:nvPicPr>
                   <pic:blipFill>
-                    <a:blip r:embed="rId32"/>
+                    <a:blip r:embed="rId33"/>
                     <a:stretch>
                       <a:fillRect/>
                     </a:stretch>
@@ -5634,6 +6365,7 @@
         <w:rPr>
           <w:b/>
           <w:bCs/>
+          <w:noProof/>
         </w:rPr>
         <w:lastRenderedPageBreak/>
         <w:drawing>
@@ -5913,6 +6645,7 @@
         <w:rPr>
           <w:b/>
           <w:bCs/>
+          <w:noProof/>
         </w:rPr>
         <w:drawing>
           <wp:anchor distT="0" distB="0" distL="114300" distR="114300" simplePos="0" relativeHeight="251729920" behindDoc="0" locked="0" layoutInCell="1" allowOverlap="1" wp14:anchorId="5F1BA862" wp14:editId="0DACBA32">
@@ -5981,6 +6714,7 @@
         <w:rPr>
           <w:b/>
           <w:bCs/>
+          <w:noProof/>
         </w:rPr>
         <w:drawing>
           <wp:anchor distT="0" distB="0" distL="114300" distR="114300" simplePos="0" relativeHeight="251730944" behindDoc="0" locked="0" layoutInCell="1" allowOverlap="1" wp14:anchorId="7B897E54" wp14:editId="2E42D005">
@@ -6049,6 +6783,7 @@
         <w:rPr>
           <w:b/>
           <w:bCs/>
+          <w:noProof/>
         </w:rPr>
         <w:drawing>
           <wp:anchor distT="0" distB="0" distL="114300" distR="114300" simplePos="0" relativeHeight="251728896" behindDoc="0" locked="0" layoutInCell="1" allowOverlap="1" wp14:anchorId="63B940FE" wp14:editId="543310DA">
@@ -6117,6 +6852,7 @@
         <w:rPr>
           <w:b/>
           <w:bCs/>
+          <w:noProof/>
         </w:rPr>
         <w:drawing>
           <wp:anchor distT="0" distB="0" distL="114300" distR="114300" simplePos="0" relativeHeight="251727872" behindDoc="0" locked="0" layoutInCell="1" allowOverlap="1" wp14:anchorId="2C2F81B4" wp14:editId="461A6E83">
@@ -6215,7 +6951,7 @@
                     <pic:cNvPicPr/>
                   </pic:nvPicPr>
                   <pic:blipFill>
-                    <a:blip r:embed="rId33"/>
+                    <a:blip r:embed="rId34"/>
                     <a:stretch>
                       <a:fillRect/>
                     </a:stretch>
@@ -6243,6 +6979,460 @@
           <w:bCs/>
         </w:rPr>
       </w:pPr>
+      <w:r>
+        <w:rPr>
+          <w:b/>
+          <w:bCs/>
+          <w:noProof/>
+        </w:rPr>
+        <w:lastRenderedPageBreak/>
+        <w:drawing>
+          <wp:anchor distT="0" distB="0" distL="114300" distR="114300" simplePos="0" relativeHeight="251800576" behindDoc="0" locked="0" layoutInCell="1" allowOverlap="1" wp14:anchorId="5F3C3D5C" wp14:editId="62924087">
+            <wp:simplePos x="0" y="0"/>
+            <wp:positionH relativeFrom="margin">
+              <wp:posOffset>2955115</wp:posOffset>
+            </wp:positionH>
+            <wp:positionV relativeFrom="paragraph">
+              <wp:posOffset>4093495</wp:posOffset>
+            </wp:positionV>
+            <wp:extent cx="524510" cy="456565"/>
+            <wp:effectExtent l="0" t="0" r="8890" b="635"/>
+            <wp:wrapNone/>
+            <wp:docPr id="113" name="Picture 113" descr="A picture containing text, clipart&#10;&#10;Description automatically generated"/>
+            <wp:cNvGraphicFramePr>
+              <a:graphicFrameLocks xmlns:a="http://schemas.openxmlformats.org/drawingml/2006/main" noChangeAspect="1"/>
+            </wp:cNvGraphicFramePr>
+            <a:graphic xmlns:a="http://schemas.openxmlformats.org/drawingml/2006/main">
+              <a:graphicData uri="http://schemas.openxmlformats.org/drawingml/2006/picture">
+                <pic:pic xmlns:pic="http://schemas.openxmlformats.org/drawingml/2006/picture">
+                  <pic:nvPicPr>
+                    <pic:cNvPr id="28" name="Picture 28" descr="A picture containing text, clipart&#10;&#10;Description automatically generated"/>
+                    <pic:cNvPicPr>
+                      <a:picLocks noChangeAspect="1" noChangeArrowheads="1"/>
+                    </pic:cNvPicPr>
+                  </pic:nvPicPr>
+                  <pic:blipFill>
+                    <a:blip r:embed="rId5">
+                      <a:extLst>
+                        <a:ext uri="{28A0092B-C50C-407E-A947-70E740481C1C}">
+                          <a14:useLocalDpi xmlns:a14="http://schemas.microsoft.com/office/drawing/2010/main" val="0"/>
+                        </a:ext>
+                      </a:extLst>
+                    </a:blip>
+                    <a:srcRect/>
+                    <a:stretch>
+                      <a:fillRect/>
+                    </a:stretch>
+                  </pic:blipFill>
+                  <pic:spPr bwMode="auto">
+                    <a:xfrm>
+                      <a:off x="0" y="0"/>
+                      <a:ext cx="524510" cy="456565"/>
+                    </a:xfrm>
+                    <a:prstGeom prst="rect">
+                      <a:avLst/>
+                    </a:prstGeom>
+                    <a:noFill/>
+                    <a:ln>
+                      <a:noFill/>
+                    </a:ln>
+                  </pic:spPr>
+                </pic:pic>
+              </a:graphicData>
+            </a:graphic>
+            <wp14:sizeRelH relativeFrom="margin">
+              <wp14:pctWidth>0</wp14:pctWidth>
+            </wp14:sizeRelH>
+            <wp14:sizeRelV relativeFrom="margin">
+              <wp14:pctHeight>0</wp14:pctHeight>
+            </wp14:sizeRelV>
+          </wp:anchor>
+        </w:drawing>
+      </w:r>
+      <w:r>
+        <w:rPr>
+          <w:b/>
+          <w:bCs/>
+        </w:rPr>
+        <w:drawing>
+          <wp:anchor distT="0" distB="0" distL="114300" distR="114300" simplePos="0" relativeHeight="251798528" behindDoc="0" locked="0" layoutInCell="1" allowOverlap="1" wp14:anchorId="43D46FB1" wp14:editId="0E22CD34">
+            <wp:simplePos x="0" y="0"/>
+            <wp:positionH relativeFrom="margin">
+              <wp:posOffset>2596624</wp:posOffset>
+            </wp:positionH>
+            <wp:positionV relativeFrom="paragraph">
+              <wp:posOffset>4062095</wp:posOffset>
+            </wp:positionV>
+            <wp:extent cx="727710" cy="554355"/>
+            <wp:effectExtent l="57150" t="0" r="0" b="0"/>
+            <wp:wrapNone/>
+            <wp:docPr id="111" name="Picture 111" descr="Shape, arrow&#10;&#10;Description automatically generated"/>
+            <wp:cNvGraphicFramePr>
+              <a:graphicFrameLocks xmlns:a="http://schemas.openxmlformats.org/drawingml/2006/main" noChangeAspect="1"/>
+            </wp:cNvGraphicFramePr>
+            <a:graphic xmlns:a="http://schemas.openxmlformats.org/drawingml/2006/main">
+              <a:graphicData uri="http://schemas.openxmlformats.org/drawingml/2006/picture">
+                <pic:pic xmlns:pic="http://schemas.openxmlformats.org/drawingml/2006/picture">
+                  <pic:nvPicPr>
+                    <pic:cNvPr id="1" name="Picture 1" descr="Shape, arrow&#10;&#10;Description automatically generated"/>
+                    <pic:cNvPicPr>
+                      <a:picLocks noChangeAspect="1" noChangeArrowheads="1"/>
+                    </pic:cNvPicPr>
+                  </pic:nvPicPr>
+                  <pic:blipFill>
+                    <a:blip r:embed="rId35" cstate="print">
+                      <a:extLst>
+                        <a:ext uri="{28A0092B-C50C-407E-A947-70E740481C1C}">
+                          <a14:useLocalDpi xmlns:a14="http://schemas.microsoft.com/office/drawing/2010/main" val="0"/>
+                        </a:ext>
+                      </a:extLst>
+                    </a:blip>
+                    <a:srcRect/>
+                    <a:stretch>
+                      <a:fillRect/>
+                    </a:stretch>
+                  </pic:blipFill>
+                  <pic:spPr bwMode="auto">
+                    <a:xfrm rot="19732357" flipH="1" flipV="1">
+                      <a:off x="0" y="0"/>
+                      <a:ext cx="727710" cy="554355"/>
+                    </a:xfrm>
+                    <a:prstGeom prst="rect">
+                      <a:avLst/>
+                    </a:prstGeom>
+                    <a:noFill/>
+                    <a:ln>
+                      <a:noFill/>
+                    </a:ln>
+                  </pic:spPr>
+                </pic:pic>
+              </a:graphicData>
+            </a:graphic>
+            <wp14:sizeRelH relativeFrom="margin">
+              <wp14:pctWidth>0</wp14:pctWidth>
+            </wp14:sizeRelH>
+            <wp14:sizeRelV relativeFrom="margin">
+              <wp14:pctHeight>0</wp14:pctHeight>
+            </wp14:sizeRelV>
+          </wp:anchor>
+        </w:drawing>
+      </w:r>
+      <w:r>
+        <w:rPr>
+          <w:b/>
+          <w:bCs/>
+          <w:noProof/>
+        </w:rPr>
+        <w:drawing>
+          <wp:anchor distT="0" distB="0" distL="114300" distR="114300" simplePos="0" relativeHeight="251793408" behindDoc="0" locked="0" layoutInCell="1" allowOverlap="1" wp14:anchorId="7FAC68BF" wp14:editId="43C96740">
+            <wp:simplePos x="0" y="0"/>
+            <wp:positionH relativeFrom="column">
+              <wp:posOffset>1941830</wp:posOffset>
+            </wp:positionH>
+            <wp:positionV relativeFrom="paragraph">
+              <wp:posOffset>3041650</wp:posOffset>
+            </wp:positionV>
+            <wp:extent cx="514350" cy="448310"/>
+            <wp:effectExtent l="0" t="0" r="0" b="8890"/>
+            <wp:wrapNone/>
+            <wp:docPr id="101" name="Picture 101" descr="A picture containing text, clipart&#10;&#10;Description automatically generated"/>
+            <wp:cNvGraphicFramePr>
+              <a:graphicFrameLocks xmlns:a="http://schemas.openxmlformats.org/drawingml/2006/main" noChangeAspect="1"/>
+            </wp:cNvGraphicFramePr>
+            <a:graphic xmlns:a="http://schemas.openxmlformats.org/drawingml/2006/main">
+              <a:graphicData uri="http://schemas.openxmlformats.org/drawingml/2006/picture">
+                <pic:pic xmlns:pic="http://schemas.openxmlformats.org/drawingml/2006/picture">
+                  <pic:nvPicPr>
+                    <pic:cNvPr id="27" name="Picture 27" descr="A picture containing text, clipart&#10;&#10;Description automatically generated"/>
+                    <pic:cNvPicPr>
+                      <a:picLocks noChangeAspect="1" noChangeArrowheads="1"/>
+                    </pic:cNvPicPr>
+                  </pic:nvPicPr>
+                  <pic:blipFill>
+                    <a:blip r:embed="rId4">
+                      <a:extLst>
+                        <a:ext uri="{28A0092B-C50C-407E-A947-70E740481C1C}">
+                          <a14:useLocalDpi xmlns:a14="http://schemas.microsoft.com/office/drawing/2010/main" val="0"/>
+                        </a:ext>
+                      </a:extLst>
+                    </a:blip>
+                    <a:srcRect/>
+                    <a:stretch>
+                      <a:fillRect/>
+                    </a:stretch>
+                  </pic:blipFill>
+                  <pic:spPr bwMode="auto">
+                    <a:xfrm>
+                      <a:off x="0" y="0"/>
+                      <a:ext cx="514350" cy="448310"/>
+                    </a:xfrm>
+                    <a:prstGeom prst="rect">
+                      <a:avLst/>
+                    </a:prstGeom>
+                    <a:noFill/>
+                    <a:ln>
+                      <a:noFill/>
+                    </a:ln>
+                  </pic:spPr>
+                </pic:pic>
+              </a:graphicData>
+            </a:graphic>
+            <wp14:sizeRelH relativeFrom="margin">
+              <wp14:pctWidth>0</wp14:pctWidth>
+            </wp14:sizeRelH>
+            <wp14:sizeRelV relativeFrom="margin">
+              <wp14:pctHeight>0</wp14:pctHeight>
+            </wp14:sizeRelV>
+          </wp:anchor>
+        </w:drawing>
+      </w:r>
+      <w:r>
+        <w:rPr>
+          <w:b/>
+          <w:bCs/>
+          <w:noProof/>
+        </w:rPr>
+        <w:drawing>
+          <wp:anchor distT="0" distB="0" distL="114300" distR="114300" simplePos="0" relativeHeight="251791360" behindDoc="0" locked="0" layoutInCell="1" allowOverlap="1" wp14:anchorId="529BB7B4" wp14:editId="17AF74BE">
+            <wp:simplePos x="0" y="0"/>
+            <wp:positionH relativeFrom="margin">
+              <wp:posOffset>1548239</wp:posOffset>
+            </wp:positionH>
+            <wp:positionV relativeFrom="paragraph">
+              <wp:posOffset>2976880</wp:posOffset>
+            </wp:positionV>
+            <wp:extent cx="727710" cy="554355"/>
+            <wp:effectExtent l="57150" t="0" r="0" b="0"/>
+            <wp:wrapNone/>
+            <wp:docPr id="109" name="Picture 109" descr="Shape, arrow&#10;&#10;Description automatically generated"/>
+            <wp:cNvGraphicFramePr>
+              <a:graphicFrameLocks xmlns:a="http://schemas.openxmlformats.org/drawingml/2006/main" noChangeAspect="1"/>
+            </wp:cNvGraphicFramePr>
+            <a:graphic xmlns:a="http://schemas.openxmlformats.org/drawingml/2006/main">
+              <a:graphicData uri="http://schemas.openxmlformats.org/drawingml/2006/picture">
+                <pic:pic xmlns:pic="http://schemas.openxmlformats.org/drawingml/2006/picture">
+                  <pic:nvPicPr>
+                    <pic:cNvPr id="1" name="Picture 1" descr="Shape, arrow&#10;&#10;Description automatically generated"/>
+                    <pic:cNvPicPr>
+                      <a:picLocks noChangeAspect="1" noChangeArrowheads="1"/>
+                    </pic:cNvPicPr>
+                  </pic:nvPicPr>
+                  <pic:blipFill>
+                    <a:blip r:embed="rId35" cstate="print">
+                      <a:extLst>
+                        <a:ext uri="{28A0092B-C50C-407E-A947-70E740481C1C}">
+                          <a14:useLocalDpi xmlns:a14="http://schemas.microsoft.com/office/drawing/2010/main" val="0"/>
+                        </a:ext>
+                      </a:extLst>
+                    </a:blip>
+                    <a:srcRect/>
+                    <a:stretch>
+                      <a:fillRect/>
+                    </a:stretch>
+                  </pic:blipFill>
+                  <pic:spPr bwMode="auto">
+                    <a:xfrm rot="19732357" flipH="1" flipV="1">
+                      <a:off x="0" y="0"/>
+                      <a:ext cx="727710" cy="554355"/>
+                    </a:xfrm>
+                    <a:prstGeom prst="rect">
+                      <a:avLst/>
+                    </a:prstGeom>
+                    <a:noFill/>
+                    <a:ln>
+                      <a:noFill/>
+                    </a:ln>
+                  </pic:spPr>
+                </pic:pic>
+              </a:graphicData>
+            </a:graphic>
+            <wp14:sizeRelH relativeFrom="margin">
+              <wp14:pctWidth>0</wp14:pctWidth>
+            </wp14:sizeRelH>
+            <wp14:sizeRelV relativeFrom="margin">
+              <wp14:pctHeight>0</wp14:pctHeight>
+            </wp14:sizeRelV>
+          </wp:anchor>
+        </w:drawing>
+      </w:r>
+      <w:r>
+        <w:rPr>
+          <w:b/>
+          <w:bCs/>
+          <w:noProof/>
+        </w:rPr>
+        <w:drawing>
+          <wp:anchor distT="0" distB="0" distL="114300" distR="114300" simplePos="0" relativeHeight="251796480" behindDoc="0" locked="0" layoutInCell="1" allowOverlap="1" wp14:anchorId="2CA61166" wp14:editId="129502DA">
+            <wp:simplePos x="0" y="0"/>
+            <wp:positionH relativeFrom="margin">
+              <wp:posOffset>1080770</wp:posOffset>
+            </wp:positionH>
+            <wp:positionV relativeFrom="paragraph">
+              <wp:posOffset>1306195</wp:posOffset>
+            </wp:positionV>
+            <wp:extent cx="535940" cy="466725"/>
+            <wp:effectExtent l="0" t="0" r="0" b="9525"/>
+            <wp:wrapNone/>
+            <wp:docPr id="100" name="Picture 100" descr="Icon&#10;&#10;Description automatically generated"/>
+            <wp:cNvGraphicFramePr>
+              <a:graphicFrameLocks xmlns:a="http://schemas.openxmlformats.org/drawingml/2006/main" noChangeAspect="1"/>
+            </wp:cNvGraphicFramePr>
+            <a:graphic xmlns:a="http://schemas.openxmlformats.org/drawingml/2006/main">
+              <a:graphicData uri="http://schemas.openxmlformats.org/drawingml/2006/picture">
+                <pic:pic xmlns:pic="http://schemas.openxmlformats.org/drawingml/2006/picture">
+                  <pic:nvPicPr>
+                    <pic:cNvPr id="38" name="Picture 38" descr="Icon&#10;&#10;Description automatically generated"/>
+                    <pic:cNvPicPr>
+                      <a:picLocks noChangeAspect="1" noChangeArrowheads="1"/>
+                    </pic:cNvPicPr>
+                  </pic:nvPicPr>
+                  <pic:blipFill>
+                    <a:blip r:embed="rId15">
+                      <a:extLst>
+                        <a:ext uri="{28A0092B-C50C-407E-A947-70E740481C1C}">
+                          <a14:useLocalDpi xmlns:a14="http://schemas.microsoft.com/office/drawing/2010/main" val="0"/>
+                        </a:ext>
+                      </a:extLst>
+                    </a:blip>
+                    <a:srcRect/>
+                    <a:stretch>
+                      <a:fillRect/>
+                    </a:stretch>
+                  </pic:blipFill>
+                  <pic:spPr bwMode="auto">
+                    <a:xfrm>
+                      <a:off x="0" y="0"/>
+                      <a:ext cx="535940" cy="466725"/>
+                    </a:xfrm>
+                    <a:prstGeom prst="rect">
+                      <a:avLst/>
+                    </a:prstGeom>
+                    <a:noFill/>
+                    <a:ln>
+                      <a:noFill/>
+                    </a:ln>
+                  </pic:spPr>
+                </pic:pic>
+              </a:graphicData>
+            </a:graphic>
+            <wp14:sizeRelH relativeFrom="margin">
+              <wp14:pctWidth>0</wp14:pctWidth>
+            </wp14:sizeRelH>
+            <wp14:sizeRelV relativeFrom="margin">
+              <wp14:pctHeight>0</wp14:pctHeight>
+            </wp14:sizeRelV>
+          </wp:anchor>
+        </w:drawing>
+      </w:r>
+      <w:r>
+        <w:rPr>
+          <w:b/>
+          <w:bCs/>
+          <w:noProof/>
+        </w:rPr>
+        <w:drawing>
+          <wp:anchor distT="0" distB="0" distL="114300" distR="114300" simplePos="0" relativeHeight="251795456" behindDoc="0" locked="0" layoutInCell="1" allowOverlap="1" wp14:anchorId="51D845F4" wp14:editId="799B29FA">
+            <wp:simplePos x="0" y="0"/>
+            <wp:positionH relativeFrom="margin">
+              <wp:posOffset>691406</wp:posOffset>
+            </wp:positionH>
+            <wp:positionV relativeFrom="paragraph">
+              <wp:posOffset>1277620</wp:posOffset>
+            </wp:positionV>
+            <wp:extent cx="727710" cy="554355"/>
+            <wp:effectExtent l="57150" t="0" r="0" b="0"/>
+            <wp:wrapNone/>
+            <wp:docPr id="110" name="Picture 110" descr="Shape, arrow&#10;&#10;Description automatically generated"/>
+            <wp:cNvGraphicFramePr>
+              <a:graphicFrameLocks xmlns:a="http://schemas.openxmlformats.org/drawingml/2006/main" noChangeAspect="1"/>
+            </wp:cNvGraphicFramePr>
+            <a:graphic xmlns:a="http://schemas.openxmlformats.org/drawingml/2006/main">
+              <a:graphicData uri="http://schemas.openxmlformats.org/drawingml/2006/picture">
+                <pic:pic xmlns:pic="http://schemas.openxmlformats.org/drawingml/2006/picture">
+                  <pic:nvPicPr>
+                    <pic:cNvPr id="1" name="Picture 1" descr="Shape, arrow&#10;&#10;Description automatically generated"/>
+                    <pic:cNvPicPr>
+                      <a:picLocks noChangeAspect="1" noChangeArrowheads="1"/>
+                    </pic:cNvPicPr>
+                  </pic:nvPicPr>
+                  <pic:blipFill>
+                    <a:blip r:embed="rId35" cstate="print">
+                      <a:extLst>
+                        <a:ext uri="{28A0092B-C50C-407E-A947-70E740481C1C}">
+                          <a14:useLocalDpi xmlns:a14="http://schemas.microsoft.com/office/drawing/2010/main" val="0"/>
+                        </a:ext>
+                      </a:extLst>
+                    </a:blip>
+                    <a:srcRect/>
+                    <a:stretch>
+                      <a:fillRect/>
+                    </a:stretch>
+                  </pic:blipFill>
+                  <pic:spPr bwMode="auto">
+                    <a:xfrm rot="19732357" flipH="1" flipV="1">
+                      <a:off x="0" y="0"/>
+                      <a:ext cx="727710" cy="554355"/>
+                    </a:xfrm>
+                    <a:prstGeom prst="rect">
+                      <a:avLst/>
+                    </a:prstGeom>
+                    <a:noFill/>
+                    <a:ln>
+                      <a:noFill/>
+                    </a:ln>
+                  </pic:spPr>
+                </pic:pic>
+              </a:graphicData>
+            </a:graphic>
+            <wp14:sizeRelH relativeFrom="margin">
+              <wp14:pctWidth>0</wp14:pctWidth>
+            </wp14:sizeRelH>
+            <wp14:sizeRelV relativeFrom="margin">
+              <wp14:pctHeight>0</wp14:pctHeight>
+            </wp14:sizeRelV>
+          </wp:anchor>
+        </w:drawing>
+      </w:r>
+      <w:r>
+        <w:rPr>
+          <w:noProof/>
+        </w:rPr>
+        <w:drawing>
+          <wp:inline distT="0" distB="0" distL="0" distR="0" wp14:anchorId="5E641DE8" wp14:editId="41DC3D99">
+            <wp:extent cx="3781425" cy="8172450"/>
+            <wp:effectExtent l="0" t="0" r="9525" b="0"/>
+            <wp:docPr id="99" name="Picture 99" descr="Graphical user interface, text, application&#10;&#10;Description automatically generated"/>
+            <wp:cNvGraphicFramePr>
+              <a:graphicFrameLocks xmlns:a="http://schemas.openxmlformats.org/drawingml/2006/main" noChangeAspect="1"/>
+            </wp:cNvGraphicFramePr>
+            <a:graphic xmlns:a="http://schemas.openxmlformats.org/drawingml/2006/main">
+              <a:graphicData uri="http://schemas.openxmlformats.org/drawingml/2006/picture">
+                <pic:pic xmlns:pic="http://schemas.openxmlformats.org/drawingml/2006/picture">
+                  <pic:nvPicPr>
+                    <pic:cNvPr id="99" name="Picture 99" descr="Graphical user interface, text, application&#10;&#10;Description automatically generated"/>
+                    <pic:cNvPicPr/>
+                  </pic:nvPicPr>
+                  <pic:blipFill>
+                    <a:blip r:embed="rId36"/>
+                    <a:stretch>
+                      <a:fillRect/>
+                    </a:stretch>
+                  </pic:blipFill>
+                  <pic:spPr>
+                    <a:xfrm>
+                      <a:off x="0" y="0"/>
+                      <a:ext cx="3781425" cy="8172450"/>
+                    </a:xfrm>
+                    <a:prstGeom prst="rect">
+                      <a:avLst/>
+                    </a:prstGeom>
+                  </pic:spPr>
+                </pic:pic>
+              </a:graphicData>
+            </a:graphic>
+          </wp:inline>
+        </w:drawing>
+      </w:r>
     </w:p>
     <w:p>
       <w:pPr>
@@ -6255,6 +7445,7 @@
         <w:rPr>
           <w:b/>
           <w:bCs/>
+          <w:noProof/>
         </w:rPr>
         <w:lastRenderedPageBreak/>
         <w:drawing>
@@ -6324,6 +7515,7 @@
         <w:rPr>
           <w:b/>
           <w:bCs/>
+          <w:noProof/>
         </w:rPr>
         <w:drawing>
           <wp:anchor distT="0" distB="0" distL="114300" distR="114300" simplePos="0" relativeHeight="251776000" behindDoc="0" locked="0" layoutInCell="1" allowOverlap="1" wp14:anchorId="1B690454" wp14:editId="5F680E00">
@@ -6351,7 +7543,7 @@
                     </pic:cNvPicPr>
                   </pic:nvPicPr>
                   <pic:blipFill>
-                    <a:blip r:embed="rId34" cstate="print">
+                    <a:blip r:embed="rId37" cstate="print">
                       <a:extLst>
                         <a:ext uri="{28A0092B-C50C-407E-A947-70E740481C1C}">
                           <a14:useLocalDpi xmlns:a14="http://schemas.microsoft.com/office/drawing/2010/main" val="0"/>
@@ -6392,6 +7584,7 @@
         <w:rPr>
           <w:b/>
           <w:bCs/>
+          <w:noProof/>
         </w:rPr>
         <w:drawing>
           <wp:anchor distT="0" distB="0" distL="114300" distR="114300" simplePos="0" relativeHeight="251774976" behindDoc="0" locked="0" layoutInCell="1" allowOverlap="1" wp14:anchorId="38F73E91" wp14:editId="5AF27032">
@@ -6460,6 +7653,7 @@
         <w:rPr>
           <w:b/>
           <w:bCs/>
+          <w:noProof/>
         </w:rPr>
         <w:drawing>
           <wp:anchor distT="0" distB="0" distL="114300" distR="114300" simplePos="0" relativeHeight="251769856" behindDoc="0" locked="0" layoutInCell="1" allowOverlap="1" wp14:anchorId="4B2C25E5" wp14:editId="61D42A2B">
@@ -6528,6 +7722,7 @@
         <w:rPr>
           <w:b/>
           <w:bCs/>
+          <w:noProof/>
         </w:rPr>
         <w:drawing>
           <wp:anchor distT="0" distB="0" distL="114300" distR="114300" simplePos="0" relativeHeight="251771904" behindDoc="0" locked="0" layoutInCell="1" allowOverlap="1" wp14:anchorId="1D927B69" wp14:editId="236296AE">
@@ -6596,6 +7791,7 @@
         <w:rPr>
           <w:b/>
           <w:bCs/>
+          <w:noProof/>
         </w:rPr>
         <w:drawing>
           <wp:anchor distT="0" distB="0" distL="114300" distR="114300" simplePos="0" relativeHeight="251772928" behindDoc="0" locked="0" layoutInCell="1" allowOverlap="1" wp14:anchorId="4E51909B" wp14:editId="183B5519">
@@ -6664,6 +7860,7 @@
         <w:rPr>
           <w:b/>
           <w:bCs/>
+          <w:noProof/>
         </w:rPr>
         <w:drawing>
           <wp:anchor distT="0" distB="0" distL="114300" distR="114300" simplePos="0" relativeHeight="251770880" behindDoc="0" locked="0" layoutInCell="1" allowOverlap="1" wp14:anchorId="366C8F79" wp14:editId="373C694A">
@@ -6755,7 +7952,7 @@
                     <pic:cNvPicPr/>
                   </pic:nvPicPr>
                   <pic:blipFill>
-                    <a:blip r:embed="rId36"/>
+                    <a:blip r:embed="rId38"/>
                     <a:stretch>
                       <a:fillRect/>
                     </a:stretch>
@@ -6781,6 +7978,163 @@
           <w:bCs/>
         </w:rPr>
         <w:t xml:space="preserve"> </w:t>
+      </w:r>
+      <w:r>
+        <w:rPr>
+          <w:noProof/>
+        </w:rPr>
+        <w:lastRenderedPageBreak/>
+        <w:drawing>
+          <wp:inline distT="0" distB="0" distL="0" distR="0" wp14:anchorId="567541C7" wp14:editId="6B694CA7">
+            <wp:extent cx="3762375" cy="8162925"/>
+            <wp:effectExtent l="0" t="0" r="9525" b="9525"/>
+            <wp:docPr id="121" name="Picture 121" descr="Graphical user interface, text, application&#10;&#10;Description automatically generated"/>
+            <wp:cNvGraphicFramePr>
+              <a:graphicFrameLocks xmlns:a="http://schemas.openxmlformats.org/drawingml/2006/main" noChangeAspect="1"/>
+            </wp:cNvGraphicFramePr>
+            <a:graphic xmlns:a="http://schemas.openxmlformats.org/drawingml/2006/main">
+              <a:graphicData uri="http://schemas.openxmlformats.org/drawingml/2006/picture">
+                <pic:pic xmlns:pic="http://schemas.openxmlformats.org/drawingml/2006/picture">
+                  <pic:nvPicPr>
+                    <pic:cNvPr id="121" name="Picture 121" descr="Graphical user interface, text, application&#10;&#10;Description automatically generated"/>
+                    <pic:cNvPicPr/>
+                  </pic:nvPicPr>
+                  <pic:blipFill>
+                    <a:blip r:embed="rId39"/>
+                    <a:stretch>
+                      <a:fillRect/>
+                    </a:stretch>
+                  </pic:blipFill>
+                  <pic:spPr>
+                    <a:xfrm>
+                      <a:off x="0" y="0"/>
+                      <a:ext cx="3762375" cy="8162925"/>
+                    </a:xfrm>
+                    <a:prstGeom prst="rect">
+                      <a:avLst/>
+                    </a:prstGeom>
+                  </pic:spPr>
+                </pic:pic>
+              </a:graphicData>
+            </a:graphic>
+          </wp:inline>
+        </w:drawing>
+      </w:r>
+    </w:p>
+    <w:p>
+      <w:pPr>
+        <w:rPr>
+          <w:b/>
+          <w:bCs/>
+        </w:rPr>
+      </w:pPr>
+    </w:p>
+    <w:p>
+      <w:pPr>
+        <w:rPr>
+          <w:b/>
+          <w:bCs/>
+        </w:rPr>
+      </w:pPr>
+    </w:p>
+    <w:p>
+      <w:pPr>
+        <w:rPr>
+          <w:b/>
+          <w:bCs/>
+        </w:rPr>
+      </w:pPr>
+    </w:p>
+    <w:p>
+      <w:pPr>
+        <w:rPr>
+          <w:b/>
+          <w:bCs/>
+        </w:rPr>
+      </w:pPr>
+    </w:p>
+    <w:p>
+      <w:pPr>
+        <w:tabs>
+          <w:tab w:val="left" w:pos="6201"/>
+        </w:tabs>
+        <w:rPr>
+          <w:b/>
+          <w:bCs/>
+        </w:rPr>
+      </w:pPr>
+      <w:r>
+        <w:rPr>
+          <w:b/>
+          <w:bCs/>
+        </w:rPr>
+        <w:tab/>
+      </w:r>
+    </w:p>
+    <w:p>
+      <w:pPr>
+        <w:rPr>
+          <w:b/>
+          <w:bCs/>
+        </w:rPr>
+      </w:pPr>
+    </w:p>
+    <w:p>
+      <w:pPr>
+        <w:rPr>
+          <w:b/>
+          <w:bCs/>
+        </w:rPr>
+      </w:pPr>
+    </w:p>
+    <w:p>
+      <w:pPr>
+        <w:rPr>
+          <w:b/>
+          <w:bCs/>
+        </w:rPr>
+      </w:pPr>
+    </w:p>
+    <w:p>
+      <w:pPr>
+        <w:rPr>
+          <w:b/>
+          <w:bCs/>
+        </w:rPr>
+      </w:pPr>
+    </w:p>
+    <w:p>
+      <w:pPr>
+        <w:rPr>
+          <w:b/>
+          <w:bCs/>
+        </w:rPr>
+      </w:pPr>
+    </w:p>
+    <w:p>
+      <w:pPr>
+        <w:rPr>
+          <w:b/>
+          <w:bCs/>
+        </w:rPr>
+      </w:pPr>
+    </w:p>
+    <w:p>
+      <w:pPr>
+        <w:tabs>
+          <w:tab w:val="left" w:pos="6211"/>
+        </w:tabs>
+        <w:rPr>
+          <w:b/>
+          <w:bCs/>
+        </w:rPr>
+      </w:pPr>
+      <w:r>
+        <w:rPr>
+          <w:b/>
+          <w:bCs/>
+        </w:rPr>
+        <w:tab/>
       </w:r>
     </w:p>
     <w:sectPr>

</xml_diff>